<commit_message>
docu: documentation update (task status update)
</commit_message>
<xml_diff>
--- a/Documentation/Dribbly Web Client Documentation.docx
+++ b/Documentation/Dribbly Web Client Documentation.docx
@@ -1079,8 +1079,6 @@
       <w:r>
         <w:br w:type="page"/>
       </w:r>
-      <w:bookmarkStart w:id="0" w:name="_GoBack"/>
-      <w:bookmarkEnd w:id="0"/>
     </w:p>
     <w:p>
       <w:pPr>
@@ -3849,13 +3847,8 @@
             <w:tcW w:w="3629" w:type="dxa"/>
           </w:tcPr>
           <w:p>
-            <w:proofErr w:type="gramStart"/>
             <w:r>
-              <w:t>refactor:</w:t>
-            </w:r>
-            <w:proofErr w:type="gramEnd"/>
-            <w:r>
-              <w:t xml:space="preserve"> convert </w:t>
+              <w:t xml:space="preserve">refactor: convert </w:t>
             </w:r>
             <w:proofErr w:type="spellStart"/>
             <w:r>
@@ -3903,19 +3896,378 @@
           <w:tcPr>
             <w:tcW w:w="1217" w:type="dxa"/>
           </w:tcPr>
-          <w:p/>
+          <w:p>
+            <w:r>
+              <w:t>WEB-0006</w:t>
+            </w:r>
+          </w:p>
         </w:tc>
         <w:tc>
           <w:tcPr>
             <w:tcW w:w="3919" w:type="dxa"/>
           </w:tcPr>
-          <w:p/>
+          <w:p>
+            <w:r>
+              <w:t>Restructure app</w:t>
+            </w:r>
+          </w:p>
+        </w:tc>
+        <w:tc>
+          <w:tcPr>
+            <w:tcW w:w="3629" w:type="dxa"/>
+          </w:tcPr>
+          <w:p>
+            <w:r>
+              <w:t xml:space="preserve">refactor: </w:t>
+            </w:r>
+            <w:r>
+              <w:t>WEB000</w:t>
+            </w:r>
+            <w:r>
+              <w:t xml:space="preserve">6 </w:t>
+            </w:r>
+            <w:r>
+              <w:t>- enhance file structure and apply naming convention to main module</w:t>
+            </w:r>
+          </w:p>
+        </w:tc>
+        <w:tc>
+          <w:tcPr>
+            <w:tcW w:w="980" w:type="dxa"/>
+          </w:tcPr>
+          <w:p>
+            <w:r>
+              <w:t>Y</w:t>
+            </w:r>
+          </w:p>
+        </w:tc>
+        <w:tc>
+          <w:tcPr>
+            <w:tcW w:w="980" w:type="dxa"/>
+          </w:tcPr>
+          <w:p>
+            <w:r>
+              <w:t>N</w:t>
+            </w:r>
+          </w:p>
+        </w:tc>
+        <w:tc>
+          <w:tcPr>
+            <w:tcW w:w="1960" w:type="dxa"/>
+          </w:tcPr>
+          <w:p>
+            <w:r>
+              <w:t>Done (01/16/2020)</w:t>
+            </w:r>
+          </w:p>
+        </w:tc>
+      </w:tr>
+      <w:tr>
+        <w:tc>
+          <w:tcPr>
+            <w:tcW w:w="1217" w:type="dxa"/>
+          </w:tcPr>
+          <w:p>
+            <w:r>
+              <w:t>WEB-0007</w:t>
+            </w:r>
+          </w:p>
+        </w:tc>
+        <w:tc>
+          <w:tcPr>
+            <w:tcW w:w="3919" w:type="dxa"/>
+          </w:tcPr>
+          <w:p>
+            <w:r>
+              <w:t>Set toolbar items based on current page</w:t>
+            </w:r>
+          </w:p>
         </w:tc>
         <w:tc>
           <w:tcPr>
             <w:tcW w:w="3629" w:type="dxa"/>
           </w:tcPr>
           <w:p/>
+        </w:tc>
+        <w:tc>
+          <w:tcPr>
+            <w:tcW w:w="980" w:type="dxa"/>
+          </w:tcPr>
+          <w:p>
+            <w:r>
+              <w:t>Y</w:t>
+            </w:r>
+          </w:p>
+        </w:tc>
+        <w:tc>
+          <w:tcPr>
+            <w:tcW w:w="980" w:type="dxa"/>
+          </w:tcPr>
+          <w:p>
+            <w:r>
+              <w:t>N</w:t>
+            </w:r>
+          </w:p>
+        </w:tc>
+        <w:tc>
+          <w:tcPr>
+            <w:tcW w:w="1960" w:type="dxa"/>
+          </w:tcPr>
+          <w:p>
+            <w:r>
+              <w:t>Done</w:t>
+            </w:r>
+          </w:p>
+        </w:tc>
+      </w:tr>
+      <w:tr>
+        <w:tc>
+          <w:tcPr>
+            <w:tcW w:w="1217" w:type="dxa"/>
+          </w:tcPr>
+          <w:p>
+            <w:r>
+              <w:t>WEB-0008</w:t>
+            </w:r>
+          </w:p>
+        </w:tc>
+        <w:tc>
+          <w:tcPr>
+            <w:tcW w:w="3919" w:type="dxa"/>
+          </w:tcPr>
+          <w:p>
+            <w:r>
+              <w:t>Create i18n directive</w:t>
+            </w:r>
+          </w:p>
+        </w:tc>
+        <w:tc>
+          <w:tcPr>
+            <w:tcW w:w="3629" w:type="dxa"/>
+          </w:tcPr>
+          <w:p/>
+        </w:tc>
+        <w:tc>
+          <w:tcPr>
+            <w:tcW w:w="980" w:type="dxa"/>
+          </w:tcPr>
+          <w:p/>
+        </w:tc>
+        <w:tc>
+          <w:tcPr>
+            <w:tcW w:w="980" w:type="dxa"/>
+          </w:tcPr>
+          <w:p/>
+        </w:tc>
+        <w:tc>
+          <w:tcPr>
+            <w:tcW w:w="1960" w:type="dxa"/>
+          </w:tcPr>
+          <w:p/>
+        </w:tc>
+      </w:tr>
+      <w:tr>
+        <w:tc>
+          <w:tcPr>
+            <w:tcW w:w="1217" w:type="dxa"/>
+          </w:tcPr>
+          <w:p>
+            <w:r>
+              <w:t>WEB-0009</w:t>
+            </w:r>
+          </w:p>
+        </w:tc>
+        <w:tc>
+          <w:tcPr>
+            <w:tcW w:w="3919" w:type="dxa"/>
+          </w:tcPr>
+          <w:p>
+            <w:r>
+              <w:t>Add court registration feature</w:t>
+            </w:r>
+          </w:p>
+        </w:tc>
+        <w:tc>
+          <w:tcPr>
+            <w:tcW w:w="3629" w:type="dxa"/>
+          </w:tcPr>
+          <w:p>
+            <w:r>
+              <w:t>feat: WEB-0009 - add court registration functionality</w:t>
+            </w:r>
+          </w:p>
+        </w:tc>
+        <w:tc>
+          <w:tcPr>
+            <w:tcW w:w="980" w:type="dxa"/>
+          </w:tcPr>
+          <w:p>
+            <w:r>
+              <w:t>Y</w:t>
+            </w:r>
+          </w:p>
+        </w:tc>
+        <w:tc>
+          <w:tcPr>
+            <w:tcW w:w="980" w:type="dxa"/>
+          </w:tcPr>
+          <w:p>
+            <w:r>
+              <w:t>Y</w:t>
+            </w:r>
+          </w:p>
+        </w:tc>
+        <w:tc>
+          <w:tcPr>
+            <w:tcW w:w="1960" w:type="dxa"/>
+          </w:tcPr>
+          <w:p>
+            <w:r>
+              <w:t>Done (01/18/20)</w:t>
+            </w:r>
+          </w:p>
+        </w:tc>
+      </w:tr>
+      <w:tr>
+        <w:tc>
+          <w:tcPr>
+            <w:tcW w:w="1217" w:type="dxa"/>
+          </w:tcPr>
+          <w:p>
+            <w:r>
+              <w:t>WEB-0010</w:t>
+            </w:r>
+          </w:p>
+        </w:tc>
+        <w:tc>
+          <w:tcPr>
+            <w:tcW w:w="3919" w:type="dxa"/>
+          </w:tcPr>
+          <w:p>
+            <w:r>
+              <w:t xml:space="preserve">Fix issue: toolbar items get set multiple times when logging in and out of the app because toolbars </w:t>
+            </w:r>
+            <w:proofErr w:type="spellStart"/>
+            <w:r>
+              <w:t>onSetItems</w:t>
+            </w:r>
+            <w:proofErr w:type="spellEnd"/>
+            <w:r>
+              <w:t xml:space="preserve"> handler gets registered </w:t>
+            </w:r>
+            <w:proofErr w:type="spellStart"/>
+            <w:r>
+              <w:t>everytime</w:t>
+            </w:r>
+            <w:proofErr w:type="spellEnd"/>
+            <w:r>
+              <w:t xml:space="preserve"> it is initialized</w:t>
+            </w:r>
+          </w:p>
+        </w:tc>
+        <w:tc>
+          <w:tcPr>
+            <w:tcW w:w="3629" w:type="dxa"/>
+          </w:tcPr>
+          <w:p/>
+        </w:tc>
+        <w:tc>
+          <w:tcPr>
+            <w:tcW w:w="980" w:type="dxa"/>
+          </w:tcPr>
+          <w:p/>
+        </w:tc>
+        <w:tc>
+          <w:tcPr>
+            <w:tcW w:w="980" w:type="dxa"/>
+          </w:tcPr>
+          <w:p/>
+        </w:tc>
+        <w:tc>
+          <w:tcPr>
+            <w:tcW w:w="1960" w:type="dxa"/>
+          </w:tcPr>
+          <w:p/>
+        </w:tc>
+      </w:tr>
+      <w:tr>
+        <w:tc>
+          <w:tcPr>
+            <w:tcW w:w="1217" w:type="dxa"/>
+          </w:tcPr>
+          <w:p>
+            <w:r>
+              <w:t>WEB-001</w:t>
+            </w:r>
+            <w:r>
+              <w:t>1</w:t>
+            </w:r>
+          </w:p>
+        </w:tc>
+        <w:tc>
+          <w:tcPr>
+            <w:tcW w:w="3919" w:type="dxa"/>
+          </w:tcPr>
+          <w:p>
+            <w:r>
+              <w:t>Add “Talk to us” link to FB page</w:t>
+            </w:r>
+          </w:p>
+        </w:tc>
+        <w:tc>
+          <w:tcPr>
+            <w:tcW w:w="3629" w:type="dxa"/>
+          </w:tcPr>
+          <w:p/>
+        </w:tc>
+        <w:tc>
+          <w:tcPr>
+            <w:tcW w:w="980" w:type="dxa"/>
+          </w:tcPr>
+          <w:p/>
+        </w:tc>
+        <w:tc>
+          <w:tcPr>
+            <w:tcW w:w="980" w:type="dxa"/>
+          </w:tcPr>
+          <w:p/>
+        </w:tc>
+        <w:tc>
+          <w:tcPr>
+            <w:tcW w:w="1960" w:type="dxa"/>
+          </w:tcPr>
+          <w:p/>
+        </w:tc>
+      </w:tr>
+      <w:tr>
+        <w:tc>
+          <w:tcPr>
+            <w:tcW w:w="1217" w:type="dxa"/>
+          </w:tcPr>
+          <w:p>
+            <w:r>
+              <w:t>WEB-0012</w:t>
+            </w:r>
+          </w:p>
+        </w:tc>
+        <w:tc>
+          <w:tcPr>
+            <w:tcW w:w="3919" w:type="dxa"/>
+          </w:tcPr>
+          <w:p>
+            <w:r>
+              <w:t>Add overlays when loading data</w:t>
+            </w:r>
+          </w:p>
+        </w:tc>
+        <w:tc>
+          <w:tcPr>
+            <w:tcW w:w="3629" w:type="dxa"/>
+          </w:tcPr>
+          <w:p>
+            <w:bookmarkStart w:id="0" w:name="_GoBack"/>
+            <w:bookmarkEnd w:id="0"/>
+          </w:p>
         </w:tc>
         <w:tc>
           <w:tcPr>

</xml_diff>